<commit_message>
Calculer Nombre hote est sous resea + cn
</commit_message>
<xml_diff>
--- a/Adresse IPv4 et IPv6/IP Ancien .docx
+++ b/Adresse IPv4 et IPv6/IP Ancien .docx
@@ -7,137 +7,7 @@
         <w:bidi/>
       </w:pPr>
       <w:r>
-        <w:rPr>
-          <w:rtl/>
-        </w:rPr>
-        <w:t xml:space="preserve">رائع! </w:t>
-      </w:r>
-      <w:r>
-        <w:rPr>
-          <w:rFonts w:ascii="Segoe UI Emoji" w:hAnsi="Segoe UI Emoji" w:cs="Segoe UI Emoji" w:hint="cs"/>
-          <w:rtl/>
-        </w:rPr>
-        <w:t>💪</w:t>
-      </w:r>
-      <w:r>
-        <w:rPr>
-          <w:rtl/>
-        </w:rPr>
         <w:t xml:space="preserve"> </w:t>
-      </w:r>
-      <w:r>
-        <w:rPr>
-          <w:rFonts w:ascii="Arial" w:hAnsi="Arial" w:cs="Arial" w:hint="cs"/>
-          <w:rtl/>
-        </w:rPr>
-        <w:t>بما</w:t>
-      </w:r>
-      <w:r>
-        <w:rPr>
-          <w:rtl/>
-        </w:rPr>
-        <w:t xml:space="preserve"> </w:t>
-      </w:r>
-      <w:r>
-        <w:rPr>
-          <w:rFonts w:ascii="Arial" w:hAnsi="Arial" w:cs="Arial" w:hint="cs"/>
-          <w:rtl/>
-        </w:rPr>
-        <w:t>أنك</w:t>
-      </w:r>
-      <w:r>
-        <w:rPr>
-          <w:rtl/>
-        </w:rPr>
-        <w:t xml:space="preserve"> </w:t>
-      </w:r>
-      <w:r>
-        <w:rPr>
-          <w:rFonts w:ascii="Arial" w:hAnsi="Arial" w:cs="Arial" w:hint="cs"/>
-          <w:rtl/>
-        </w:rPr>
-        <w:t>قررت</w:t>
-      </w:r>
-      <w:r>
-        <w:rPr>
-          <w:rtl/>
-        </w:rPr>
-        <w:t xml:space="preserve"> </w:t>
-      </w:r>
-      <w:r>
-        <w:rPr>
-          <w:rFonts w:ascii="Arial" w:hAnsi="Arial" w:cs="Arial" w:hint="cs"/>
-          <w:rtl/>
-        </w:rPr>
-        <w:t>إتقانه</w:t>
-      </w:r>
-      <w:r>
-        <w:rPr>
-          <w:rtl/>
-        </w:rPr>
-        <w:t xml:space="preserve"> </w:t>
-      </w:r>
-      <w:r>
-        <w:rPr>
-          <w:rFonts w:ascii="Arial" w:hAnsi="Arial" w:cs="Arial" w:hint="cs"/>
-          <w:rtl/>
-        </w:rPr>
-        <w:t>من</w:t>
-      </w:r>
-      <w:r>
-        <w:rPr>
-          <w:rtl/>
-        </w:rPr>
-        <w:t xml:space="preserve"> </w:t>
-      </w:r>
-      <w:r>
-        <w:rPr>
-          <w:rFonts w:ascii="Arial" w:hAnsi="Arial" w:cs="Arial" w:hint="cs"/>
-          <w:rtl/>
-        </w:rPr>
-        <w:t>جديد،</w:t>
-      </w:r>
-      <w:r>
-        <w:rPr>
-          <w:rtl/>
-        </w:rPr>
-        <w:t xml:space="preserve"> </w:t>
-      </w:r>
-      <w:r>
-        <w:rPr>
-          <w:rFonts w:ascii="Arial" w:hAnsi="Arial" w:cs="Arial" w:hint="cs"/>
-          <w:rtl/>
-        </w:rPr>
-        <w:t>سنبدأ</w:t>
-      </w:r>
-      <w:r>
-        <w:rPr>
-          <w:rtl/>
-        </w:rPr>
-        <w:t xml:space="preserve"> </w:t>
-      </w:r>
-      <w:r>
-        <w:rPr>
-          <w:rFonts w:ascii="Arial" w:hAnsi="Arial" w:cs="Arial" w:hint="cs"/>
-          <w:rtl/>
-        </w:rPr>
-        <w:t>الآن</w:t>
-      </w:r>
-      <w:r>
-        <w:rPr>
-          <w:rtl/>
-        </w:rPr>
-        <w:t xml:space="preserve"> </w:t>
-      </w:r>
-      <w:r>
-        <w:rPr>
-          <w:rFonts w:ascii="Arial" w:hAnsi="Arial" w:cs="Arial" w:hint="cs"/>
-          <w:rtl/>
-        </w:rPr>
-        <w:t>بـ</w:t>
-      </w:r>
-      <w:r>
-        <w:t>:</w:t>
       </w:r>
     </w:p>
     <w:p>
@@ -153,9 +23,12 @@
     <w:p>
       <w:pPr>
         <w:bidi/>
-        <w:rPr>
-          <w:b/>
-          <w:bCs/>
+        <w:jc w:val="center"/>
+        <w:rPr>
+          <w:b/>
+          <w:bCs/>
+          <w:sz w:val="32"/>
+          <w:szCs w:val="32"/>
         </w:rPr>
       </w:pPr>
       <w:r>
@@ -163,6 +36,8 @@
           <w:rFonts w:ascii="Segoe UI Emoji" w:hAnsi="Segoe UI Emoji" w:cs="Segoe UI Emoji"/>
           <w:b/>
           <w:bCs/>
+          <w:sz w:val="32"/>
+          <w:szCs w:val="32"/>
         </w:rPr>
         <w:t>📘</w:t>
       </w:r>
@@ -170,104 +45,10 @@
         <w:rPr>
           <w:b/>
           <w:bCs/>
-        </w:rPr>
-        <w:t xml:space="preserve"> Leçon 12 : Adresse IP – </w:t>
-      </w:r>
-      <w:r>
-        <w:rPr>
-          <w:b/>
-          <w:bCs/>
-          <w:rtl/>
-        </w:rPr>
-        <w:t>الدرس الشامل المبسط</w:t>
-      </w:r>
-    </w:p>
-    <w:p>
-      <w:pPr>
-        <w:bidi/>
-      </w:pPr>
-      <w:r>
-        <w:rPr>
-          <w:rFonts w:ascii="Segoe UI Emoji" w:hAnsi="Segoe UI Emoji" w:cs="Segoe UI Emoji"/>
-        </w:rPr>
-        <w:t>🎯</w:t>
-      </w:r>
-      <w:r>
-        <w:t xml:space="preserve"> </w:t>
-      </w:r>
-      <w:r>
-        <w:rPr>
-          <w:rtl/>
-        </w:rPr>
-        <w:t>يشمل</w:t>
-      </w:r>
-      <w:r>
-        <w:t xml:space="preserve"> IPv4 + IPv6 + </w:t>
-      </w:r>
-      <w:r>
-        <w:rPr>
-          <w:rtl/>
-        </w:rPr>
-        <w:t>الفئات + العناوين الخاصة + التحويل إلى</w:t>
-      </w:r>
-      <w:r>
-        <w:t xml:space="preserve"> binaire</w:t>
-      </w:r>
-    </w:p>
-    <w:p>
-      <w:pPr>
-        <w:bidi/>
-      </w:pPr>
-      <w:r>
-        <w:rPr>
-          <w:rtl/>
-        </w:rPr>
-        <w:t>سنستخدم التنسيق الرسمي</w:t>
-      </w:r>
-      <w:r>
-        <w:t>:</w:t>
-      </w:r>
-    </w:p>
-    <w:p>
-      <w:pPr>
-        <w:numPr>
-          <w:ilvl w:val="0"/>
-          <w:numId w:val="1"/>
-        </w:numPr>
-        <w:bidi/>
-      </w:pPr>
-      <w:r>
-        <w:rPr>
-          <w:rFonts w:ascii="Segoe UI Emoji" w:hAnsi="Segoe UI Emoji" w:cs="Segoe UI Emoji"/>
-        </w:rPr>
-        <w:t>✅</w:t>
-      </w:r>
-      <w:r>
-        <w:t xml:space="preserve"> Définition (Français)</w:t>
-      </w:r>
-    </w:p>
-    <w:p>
-      <w:pPr>
-        <w:numPr>
-          <w:ilvl w:val="0"/>
-          <w:numId w:val="1"/>
-        </w:numPr>
-        <w:bidi/>
-      </w:pPr>
-      <w:r>
-        <w:rPr>
-          <w:rFonts w:ascii="Segoe UI Emoji" w:hAnsi="Segoe UI Emoji" w:cs="Segoe UI Emoji"/>
-        </w:rPr>
-        <w:t>✅</w:t>
-      </w:r>
-      <w:r>
-        <w:t xml:space="preserve"> </w:t>
-      </w:r>
-      <w:r>
-        <w:rPr>
-          <w:rtl/>
-        </w:rPr>
-        <w:t>بالعربية</w:t>
+          <w:sz w:val="32"/>
+          <w:szCs w:val="32"/>
+        </w:rPr>
+        <w:t xml:space="preserve"> Leçon 12 : Adresse IP </w:t>
       </w:r>
     </w:p>
     <w:p>
@@ -417,7 +198,6 @@
       <w:pPr>
         <w:bidi/>
       </w:pPr>
-      <w:proofErr w:type="gramStart"/>
       <w:r>
         <w:rPr>
           <w:b/>
@@ -433,7 +213,6 @@
         </w:rPr>
         <w:t xml:space="preserve"> :</w:t>
       </w:r>
-      <w:proofErr w:type="gramEnd"/>
     </w:p>
     <w:p>
       <w:pPr>
@@ -448,22 +227,10 @@
           <w:b/>
           <w:bCs/>
         </w:rPr>
-        <w:t>IPv</w:t>
-      </w:r>
-      <w:proofErr w:type="gramStart"/>
-      <w:r>
-        <w:rPr>
-          <w:b/>
-          <w:bCs/>
-        </w:rPr>
-        <w:t>4</w:t>
-      </w:r>
-      <w:r>
-        <w:t>:</w:t>
-      </w:r>
-      <w:proofErr w:type="gramEnd"/>
-      <w:r>
-        <w:t xml:space="preserve"> </w:t>
+        <w:t>IPv4</w:t>
+      </w:r>
+      <w:r>
+        <w:t xml:space="preserve">: </w:t>
       </w:r>
       <w:r>
         <w:rPr>
@@ -488,22 +255,10 @@
           <w:b/>
           <w:bCs/>
         </w:rPr>
-        <w:t>IPv</w:t>
-      </w:r>
-      <w:proofErr w:type="gramStart"/>
-      <w:r>
-        <w:rPr>
-          <w:b/>
-          <w:bCs/>
-        </w:rPr>
-        <w:t>6</w:t>
-      </w:r>
-      <w:r>
-        <w:t>:</w:t>
-      </w:r>
-      <w:proofErr w:type="gramEnd"/>
-      <w:r>
-        <w:t xml:space="preserve"> </w:t>
+        <w:t>IPv6</w:t>
+      </w:r>
+      <w:r>
+        <w:t xml:space="preserve">: </w:t>
       </w:r>
       <w:r>
         <w:rPr>
@@ -525,62 +280,16 @@
     <w:p>
       <w:pPr>
         <w:rPr>
+          <w:b/>
+          <w:bCs/>
+        </w:rPr>
+      </w:pPr>
+      <w:r>
+        <w:rPr>
           <w:rFonts w:ascii="Segoe UI Emoji" w:hAnsi="Segoe UI Emoji" w:cs="Segoe UI Emoji"/>
           <w:b/>
           <w:bCs/>
         </w:rPr>
-      </w:pPr>
-    </w:p>
-    <w:p>
-      <w:pPr>
-        <w:rPr>
-          <w:rFonts w:ascii="Segoe UI Emoji" w:hAnsi="Segoe UI Emoji" w:cs="Segoe UI Emoji"/>
-          <w:b/>
-          <w:bCs/>
-        </w:rPr>
-      </w:pPr>
-    </w:p>
-    <w:p>
-      <w:pPr>
-        <w:rPr>
-          <w:rFonts w:ascii="Segoe UI Emoji" w:hAnsi="Segoe UI Emoji" w:cs="Segoe UI Emoji"/>
-          <w:b/>
-          <w:bCs/>
-        </w:rPr>
-      </w:pPr>
-    </w:p>
-    <w:p>
-      <w:pPr>
-        <w:rPr>
-          <w:rFonts w:ascii="Segoe UI Emoji" w:hAnsi="Segoe UI Emoji" w:cs="Segoe UI Emoji"/>
-          <w:b/>
-          <w:bCs/>
-        </w:rPr>
-      </w:pPr>
-    </w:p>
-    <w:p>
-      <w:pPr>
-        <w:rPr>
-          <w:rFonts w:ascii="Segoe UI Emoji" w:hAnsi="Segoe UI Emoji" w:cs="Segoe UI Emoji"/>
-          <w:b/>
-          <w:bCs/>
-        </w:rPr>
-      </w:pPr>
-    </w:p>
-    <w:p>
-      <w:pPr>
-        <w:rPr>
-          <w:b/>
-          <w:bCs/>
-        </w:rPr>
-      </w:pPr>
-      <w:r>
-        <w:rPr>
-          <w:rFonts w:ascii="Segoe UI Emoji" w:hAnsi="Segoe UI Emoji" w:cs="Segoe UI Emoji"/>
-          <w:b/>
-          <w:bCs/>
-        </w:rPr>
-        <w:lastRenderedPageBreak/>
         <w:t>✅</w:t>
       </w:r>
       <w:r>
@@ -637,7 +346,6 @@
       <w:pPr>
         <w:bidi/>
       </w:pPr>
-      <w:proofErr w:type="gramStart"/>
       <w:r>
         <w:rPr>
           <w:b/>
@@ -653,7 +361,6 @@
         </w:rPr>
         <w:t xml:space="preserve"> :</w:t>
       </w:r>
-      <w:proofErr w:type="gramEnd"/>
     </w:p>
     <w:p>
       <w:pPr>
@@ -718,16 +425,8 @@
         <w:rPr>
           <w:rtl/>
         </w:rPr>
-        <w:t xml:space="preserve">يتراوح بين 0 </w:t>
-      </w:r>
-      <w:proofErr w:type="gramStart"/>
-      <w:r>
-        <w:rPr>
-          <w:rtl/>
-        </w:rPr>
-        <w:t>و 255</w:t>
-      </w:r>
-      <w:proofErr w:type="gramEnd"/>
+        <w:t>يتراوح بين 0 و 255</w:t>
+      </w:r>
     </w:p>
     <w:p>
       <w:r>
@@ -749,6 +448,7 @@
           <w:b/>
           <w:bCs/>
         </w:rPr>
+        <w:lastRenderedPageBreak/>
         <w:t>✅</w:t>
       </w:r>
       <w:r>
@@ -1041,7 +741,6 @@
     </w:p>
     <w:p>
       <w:pPr>
-        <w:bidi/>
         <w:rPr>
           <w:b/>
           <w:bCs/>
@@ -1052,6 +751,7 @@
           <w:rFonts w:ascii="Segoe UI Emoji" w:hAnsi="Segoe UI Emoji" w:cs="Segoe UI Emoji"/>
           <w:b/>
           <w:bCs/>
+          <w:highlight w:val="yellow"/>
         </w:rPr>
         <w:t>✅</w:t>
       </w:r>
@@ -1059,6 +759,7 @@
         <w:rPr>
           <w:b/>
           <w:bCs/>
+          <w:highlight w:val="yellow"/>
         </w:rPr>
         <w:t xml:space="preserve"> 5. Adresses privées – </w:t>
       </w:r>
@@ -1066,6 +767,7 @@
         <w:rPr>
           <w:b/>
           <w:bCs/>
+          <w:highlight w:val="yellow"/>
           <w:rtl/>
         </w:rPr>
         <w:t>العناوين الخاصة</w:t>
@@ -1117,7 +819,6 @@
       <w:pPr>
         <w:bidi/>
       </w:pPr>
-      <w:proofErr w:type="gramStart"/>
       <w:r>
         <w:rPr>
           <w:b/>
@@ -1133,7 +834,6 @@
         </w:rPr>
         <w:t xml:space="preserve"> :</w:t>
       </w:r>
-      <w:proofErr w:type="gramEnd"/>
     </w:p>
     <w:p>
       <w:pPr>
@@ -1243,8 +943,322 @@
       </w:r>
     </w:p>
     <w:p>
-      <w:r>
-        <w:lastRenderedPageBreak/>
+      <w:pPr>
+        <w:bidi/>
+      </w:pPr>
+    </w:p>
+    <w:tbl>
+      <w:tblPr>
+        <w:tblW w:w="9082" w:type="dxa"/>
+        <w:jc w:val="center"/>
+        <w:tblCellSpacing w:w="15" w:type="dxa"/>
+        <w:tblBorders>
+          <w:top w:val="single" w:sz="4" w:space="0" w:color="auto"/>
+          <w:left w:val="single" w:sz="4" w:space="0" w:color="auto"/>
+          <w:bottom w:val="single" w:sz="4" w:space="0" w:color="auto"/>
+          <w:right w:val="single" w:sz="4" w:space="0" w:color="auto"/>
+          <w:insideH w:val="single" w:sz="4" w:space="0" w:color="auto"/>
+          <w:insideV w:val="single" w:sz="4" w:space="0" w:color="auto"/>
+        </w:tblBorders>
+        <w:tblCellMar>
+          <w:top w:w="15" w:type="dxa"/>
+          <w:left w:w="15" w:type="dxa"/>
+          <w:bottom w:w="15" w:type="dxa"/>
+          <w:right w:w="15" w:type="dxa"/>
+        </w:tblCellMar>
+        <w:tblLook w:val="04A0" w:firstRow="1" w:lastRow="0" w:firstColumn="1" w:lastColumn="0" w:noHBand="0" w:noVBand="1"/>
+      </w:tblPr>
+      <w:tblGrid>
+        <w:gridCol w:w="917"/>
+        <w:gridCol w:w="4169"/>
+        <w:gridCol w:w="3996"/>
+      </w:tblGrid>
+      <w:tr>
+        <w:trPr>
+          <w:trHeight w:val="498"/>
+          <w:tblHeader/>
+          <w:tblCellSpacing w:w="15" w:type="dxa"/>
+          <w:jc w:val="center"/>
+        </w:trPr>
+        <w:tc>
+          <w:tcPr>
+            <w:tcW w:w="0" w:type="auto"/>
+            <w:vAlign w:val="center"/>
+            <w:hideMark/>
+          </w:tcPr>
+          <w:p>
+            <w:pPr>
+              <w:bidi/>
+              <w:jc w:val="center"/>
+              <w:rPr>
+                <w:b/>
+                <w:bCs/>
+              </w:rPr>
+            </w:pPr>
+            <w:r>
+              <w:rPr>
+                <w:b/>
+                <w:bCs/>
+              </w:rPr>
+              <w:t>Classe</w:t>
+            </w:r>
+          </w:p>
+        </w:tc>
+        <w:tc>
+          <w:tcPr>
+            <w:tcW w:w="0" w:type="auto"/>
+            <w:vAlign w:val="center"/>
+            <w:hideMark/>
+          </w:tcPr>
+          <w:p>
+            <w:pPr>
+              <w:bidi/>
+              <w:jc w:val="center"/>
+              <w:rPr>
+                <w:b/>
+                <w:bCs/>
+              </w:rPr>
+            </w:pPr>
+            <w:r>
+              <w:rPr>
+                <w:b/>
+                <w:bCs/>
+              </w:rPr>
+              <w:t>Plage complète (publique + privée)</w:t>
+            </w:r>
+          </w:p>
+        </w:tc>
+        <w:tc>
+          <w:tcPr>
+            <w:tcW w:w="3951" w:type="dxa"/>
+            <w:vAlign w:val="center"/>
+            <w:hideMark/>
+          </w:tcPr>
+          <w:p>
+            <w:pPr>
+              <w:bidi/>
+              <w:jc w:val="center"/>
+              <w:rPr>
+                <w:b/>
+                <w:bCs/>
+              </w:rPr>
+            </w:pPr>
+            <w:r>
+              <w:rPr>
+                <w:b/>
+                <w:bCs/>
+              </w:rPr>
+              <w:t>Plage privée (Privée uniquement)</w:t>
+            </w:r>
+          </w:p>
+        </w:tc>
+      </w:tr>
+      <w:tr>
+        <w:trPr>
+          <w:trHeight w:val="549"/>
+          <w:tblCellSpacing w:w="15" w:type="dxa"/>
+          <w:jc w:val="center"/>
+        </w:trPr>
+        <w:tc>
+          <w:tcPr>
+            <w:tcW w:w="0" w:type="auto"/>
+            <w:vAlign w:val="center"/>
+            <w:hideMark/>
+          </w:tcPr>
+          <w:p>
+            <w:pPr>
+              <w:bidi/>
+              <w:jc w:val="center"/>
+            </w:pPr>
+            <w:r>
+              <w:t>A</w:t>
+            </w:r>
+          </w:p>
+        </w:tc>
+        <w:tc>
+          <w:tcPr>
+            <w:tcW w:w="0" w:type="auto"/>
+            <w:vAlign w:val="center"/>
+            <w:hideMark/>
+          </w:tcPr>
+          <w:p>
+            <w:pPr>
+              <w:bidi/>
+              <w:jc w:val="center"/>
+            </w:pPr>
+            <w:r>
+              <w:t>1.0.0.0 → 126.255.255.255</w:t>
+            </w:r>
+          </w:p>
+        </w:tc>
+        <w:tc>
+          <w:tcPr>
+            <w:tcW w:w="3951" w:type="dxa"/>
+            <w:vAlign w:val="center"/>
+            <w:hideMark/>
+          </w:tcPr>
+          <w:p>
+            <w:pPr>
+              <w:bidi/>
+              <w:jc w:val="center"/>
+            </w:pPr>
+            <w:r>
+              <w:rPr>
+                <w:rFonts w:ascii="Segoe UI Emoji" w:hAnsi="Segoe UI Emoji" w:cs="Segoe UI Emoji"/>
+              </w:rPr>
+              <w:t>✅</w:t>
+            </w:r>
+            <w:r>
+              <w:t xml:space="preserve"> 10.0.0.0 → 10.255.255.255</w:t>
+            </w:r>
+          </w:p>
+        </w:tc>
+      </w:tr>
+      <w:tr>
+        <w:trPr>
+          <w:trHeight w:val="549"/>
+          <w:tblCellSpacing w:w="15" w:type="dxa"/>
+          <w:jc w:val="center"/>
+        </w:trPr>
+        <w:tc>
+          <w:tcPr>
+            <w:tcW w:w="0" w:type="auto"/>
+            <w:vAlign w:val="center"/>
+            <w:hideMark/>
+          </w:tcPr>
+          <w:p>
+            <w:pPr>
+              <w:bidi/>
+              <w:jc w:val="center"/>
+            </w:pPr>
+            <w:r>
+              <w:t>B</w:t>
+            </w:r>
+          </w:p>
+        </w:tc>
+        <w:tc>
+          <w:tcPr>
+            <w:tcW w:w="0" w:type="auto"/>
+            <w:vAlign w:val="center"/>
+            <w:hideMark/>
+          </w:tcPr>
+          <w:p>
+            <w:pPr>
+              <w:bidi/>
+              <w:jc w:val="center"/>
+            </w:pPr>
+            <w:r>
+              <w:t>128.0.0.0 → 191.255.255.255</w:t>
+            </w:r>
+          </w:p>
+        </w:tc>
+        <w:tc>
+          <w:tcPr>
+            <w:tcW w:w="3951" w:type="dxa"/>
+            <w:vAlign w:val="center"/>
+            <w:hideMark/>
+          </w:tcPr>
+          <w:p>
+            <w:pPr>
+              <w:bidi/>
+              <w:jc w:val="center"/>
+            </w:pPr>
+            <w:r>
+              <w:rPr>
+                <w:rFonts w:ascii="Segoe UI Emoji" w:hAnsi="Segoe UI Emoji" w:cs="Segoe UI Emoji"/>
+              </w:rPr>
+              <w:t>✅</w:t>
+            </w:r>
+            <w:r>
+              <w:t xml:space="preserve"> 172.16.0.0 → 172.31.255.255</w:t>
+            </w:r>
+          </w:p>
+        </w:tc>
+      </w:tr>
+      <w:tr>
+        <w:trPr>
+          <w:trHeight w:val="885"/>
+          <w:tblCellSpacing w:w="15" w:type="dxa"/>
+          <w:jc w:val="center"/>
+        </w:trPr>
+        <w:tc>
+          <w:tcPr>
+            <w:tcW w:w="0" w:type="auto"/>
+            <w:vAlign w:val="center"/>
+            <w:hideMark/>
+          </w:tcPr>
+          <w:p>
+            <w:pPr>
+              <w:bidi/>
+              <w:jc w:val="center"/>
+            </w:pPr>
+            <w:r>
+              <w:t>C</w:t>
+            </w:r>
+          </w:p>
+        </w:tc>
+        <w:tc>
+          <w:tcPr>
+            <w:tcW w:w="0" w:type="auto"/>
+            <w:vAlign w:val="center"/>
+            <w:hideMark/>
+          </w:tcPr>
+          <w:p>
+            <w:pPr>
+              <w:bidi/>
+              <w:jc w:val="center"/>
+            </w:pPr>
+            <w:r>
+              <w:t>192.0.0.0 → 223.255.255.255</w:t>
+            </w:r>
+          </w:p>
+        </w:tc>
+        <w:tc>
+          <w:tcPr>
+            <w:tcW w:w="3951" w:type="dxa"/>
+            <w:vAlign w:val="center"/>
+            <w:hideMark/>
+          </w:tcPr>
+          <w:p>
+            <w:pPr>
+              <w:bidi/>
+              <w:jc w:val="center"/>
+            </w:pPr>
+            <w:r>
+              <w:rPr>
+                <w:rFonts w:ascii="Segoe UI Emoji" w:hAnsi="Segoe UI Emoji" w:cs="Segoe UI Emoji"/>
+              </w:rPr>
+              <w:t>✅</w:t>
+            </w:r>
+            <w:r>
+              <w:t xml:space="preserve"> 192.168.0.0 → 192.168.255.255</w:t>
+            </w:r>
+          </w:p>
+        </w:tc>
+      </w:tr>
+    </w:tbl>
+    <w:p>
+      <w:pPr>
+        <w:bidi/>
+      </w:pPr>
+    </w:p>
+    <w:p>
+      <w:pPr>
+        <w:bidi/>
+      </w:pPr>
+    </w:p>
+    <w:p>
+      <w:pPr>
+        <w:bidi/>
+      </w:pPr>
+    </w:p>
+    <w:p>
+      <w:pPr>
+        <w:bidi/>
+      </w:pPr>
+    </w:p>
+    <w:p>
+      <w:r>
         <w:pict w14:anchorId="5059F8E6">
           <v:rect id="_x0000_i1031" style="width:0;height:1.5pt" o:hralign="center" o:hrstd="t" o:hr="t" fillcolor="#a0a0a0" stroked="f"/>
         </w:pict>
@@ -1302,44 +1316,108 @@
         <w:t>192.168.1.1 =</w:t>
       </w:r>
       <w:r>
-        <w:br/>
+        <w:t xml:space="preserve"> </w:t>
+      </w:r>
+      <w:r>
         <w:t>11000000.10101000.00000001.00000001</w:t>
       </w:r>
     </w:p>
     <w:p>
       <w:pPr>
+        <w:spacing w:line="240" w:lineRule="auto"/>
+        <w:rPr>
+          <w:lang w:val="en-US"/>
+        </w:rPr>
+      </w:pPr>
+      <w:r>
+        <w:rPr>
+          <w:lang w:val="en-US"/>
+        </w:rPr>
+        <w:t xml:space="preserve"> </w:t>
+      </w:r>
+      <w:r>
+        <w:rPr>
+          <w:lang w:val="en-US"/>
+        </w:rPr>
+        <w:t>11000000</w:t>
+      </w:r>
+      <w:r>
+        <w:rPr>
+          <w:lang w:val="en-US"/>
+        </w:rPr>
+        <w:t xml:space="preserve"> = 8bits</w:t>
+      </w:r>
+    </w:p>
+    <w:p>
+      <w:pPr>
+        <w:spacing w:line="240" w:lineRule="auto"/>
+        <w:rPr>
+          <w:lang w:val="en-US"/>
+        </w:rPr>
+      </w:pPr>
+      <w:r>
+        <w:rPr>
+          <w:lang w:val="en-US"/>
+        </w:rPr>
+        <w:t>10101000</w:t>
+      </w:r>
+      <w:r>
+        <w:rPr>
+          <w:lang w:val="en-US"/>
+        </w:rPr>
+        <w:t xml:space="preserve"> </w:t>
+      </w:r>
+      <w:r>
+        <w:rPr>
+          <w:lang w:val="en-US"/>
+        </w:rPr>
+        <w:t>= 8bits</w:t>
+      </w:r>
+    </w:p>
+    <w:p>
+      <w:pPr>
+        <w:spacing w:line="240" w:lineRule="auto"/>
+        <w:rPr>
+          <w:lang w:val="en-US"/>
+        </w:rPr>
+      </w:pPr>
+      <w:r>
+        <w:rPr>
+          <w:lang w:val="en-US"/>
+        </w:rPr>
+        <w:t>00000001= 8bits</w:t>
+      </w:r>
+    </w:p>
+    <w:p>
+      <w:pPr>
+        <w:spacing w:line="240" w:lineRule="auto"/>
+      </w:pPr>
+      <w:r>
+        <w:t>00000001</w:t>
+      </w:r>
+      <w:r>
+        <w:t xml:space="preserve"> =</w:t>
+      </w:r>
+      <w:r>
+        <w:t>= 8bits</w:t>
+      </w:r>
+      <w:r>
+        <w:t xml:space="preserve">  </w:t>
+      </w:r>
+      <w:r>
+        <w:t xml:space="preserve">       (</w:t>
+      </w:r>
+      <w:r>
+        <w:t>DONC TOTAL DE A</w:t>
+      </w:r>
+      <w:r>
+        <w:t>DRESSE EST 8 +8 +8 +8 =32BITS)</w:t>
+      </w:r>
+    </w:p>
+    <w:p>
+      <w:pPr>
         <w:bidi/>
       </w:pPr>
-      <w:proofErr w:type="gramStart"/>
-      <w:r>
-        <w:rPr>
-          <w:b/>
-          <w:bCs/>
-          <w:rtl/>
-        </w:rPr>
-        <w:t>بالعربية</w:t>
-      </w:r>
-      <w:r>
-        <w:rPr>
-          <w:b/>
-          <w:bCs/>
-        </w:rPr>
-        <w:t xml:space="preserve"> :</w:t>
-      </w:r>
-      <w:proofErr w:type="gramEnd"/>
-      <w:r>
-        <w:br/>
-      </w:r>
-      <w:r>
-        <w:rPr>
-          <w:rtl/>
-        </w:rPr>
-        <w:t>لكل جزء من العنوان 8 بتات، ويمكنك التحويل بسهولة إلى ثنائي</w:t>
-      </w:r>
-      <w:r>
-        <w:br/>
-        <w:t>(192 = 11000000)</w:t>
-      </w:r>
     </w:p>
     <w:p>
       <w:r>
@@ -1399,15 +1477,7 @@
         </w:numPr>
       </w:pPr>
       <w:r>
-        <w:t xml:space="preserve">Format : 8 groupes hexadécimaux séparés par </w:t>
-      </w:r>
-      <w:proofErr w:type="gramStart"/>
-      <w:r>
-        <w:t>":</w:t>
-      </w:r>
-      <w:proofErr w:type="gramEnd"/>
-      <w:r>
-        <w:t>"</w:t>
+        <w:t>Format : 8 groupes hexadécimaux séparés par ":"</w:t>
       </w:r>
     </w:p>
     <w:p>
@@ -1418,38 +1488,13 @@
         </w:numPr>
       </w:pPr>
       <w:r>
-        <w:t xml:space="preserve">Exemple : </w:t>
-      </w:r>
-      <w:proofErr w:type="gramStart"/>
-      <w:r>
-        <w:t>2001:</w:t>
-      </w:r>
-      <w:proofErr w:type="gramEnd"/>
-      <w:r>
-        <w:t>db</w:t>
-      </w:r>
-      <w:proofErr w:type="gramStart"/>
-      <w:r>
-        <w:t>8:</w:t>
-      </w:r>
-      <w:proofErr w:type="gramEnd"/>
-      <w:r>
-        <w:t>85a3::8a2</w:t>
-      </w:r>
-      <w:proofErr w:type="gramStart"/>
-      <w:r>
-        <w:t>e:370:</w:t>
-      </w:r>
-      <w:proofErr w:type="gramEnd"/>
-      <w:r>
-        <w:t>7334</w:t>
+        <w:t>Exemple : 2001:db8:85a3::8a2e:370:7334</w:t>
       </w:r>
     </w:p>
     <w:p>
       <w:pPr>
         <w:bidi/>
       </w:pPr>
-      <w:proofErr w:type="gramStart"/>
       <w:r>
         <w:rPr>
           <w:b/>
@@ -1465,7 +1510,6 @@
         </w:rPr>
         <w:t xml:space="preserve"> :</w:t>
       </w:r>
-      <w:proofErr w:type="gramEnd"/>
     </w:p>
     <w:p>
       <w:pPr>
@@ -1503,19 +1547,11 @@
         <w:rPr>
           <w:rtl/>
         </w:rPr>
-        <w:t xml:space="preserve">يُكتب بـ 8 مجموعات ست عشرية مفصولة </w:t>
-      </w:r>
-      <w:proofErr w:type="gramStart"/>
-      <w:r>
-        <w:rPr>
-          <w:rtl/>
-        </w:rPr>
-        <w:t xml:space="preserve">بـ </w:t>
+        <w:t xml:space="preserve">يُكتب بـ 8 مجموعات ست عشرية مفصولة بـ </w:t>
       </w:r>
       <w:r>
         <w:t>:</w:t>
       </w:r>
-      <w:proofErr w:type="gramEnd"/>
     </w:p>
     <w:p>
       <w:pPr>
@@ -1776,13 +1812,8 @@
             <w:hideMark/>
           </w:tcPr>
           <w:p>
-            <w:proofErr w:type="gramStart"/>
             <w:r>
-              <w:t>2001:</w:t>
-            </w:r>
-            <w:proofErr w:type="gramEnd"/>
-            <w:r>
-              <w:t>db8::1</w:t>
+              <w:t>2001:db8::1</w:t>
             </w:r>
           </w:p>
         </w:tc>
@@ -1799,6 +1830,7 @@
           </w:tcPr>
           <w:p>
             <w:r>
+              <w:lastRenderedPageBreak/>
               <w:t>Nombre d’adresses</w:t>
             </w:r>
           </w:p>
@@ -1899,7 +1931,6 @@
           <w:b/>
           <w:bCs/>
         </w:rPr>
-        <w:lastRenderedPageBreak/>
         <w:t>✅</w:t>
       </w:r>
       <w:r>
@@ -4176,7 +4207,6 @@
   <w:style w:type="character" w:default="1" w:styleId="Policepardfaut">
     <w:name w:val="Default Paragraph Font"/>
     <w:uiPriority w:val="1"/>
-    <w:semiHidden/>
     <w:unhideWhenUsed/>
   </w:style>
   <w:style w:type="table" w:default="1" w:styleId="TableauNormal">

</xml_diff>